<commit_message>
Intro/Chapter 1 (May 11, 2021)
</commit_message>
<xml_diff>
--- a/writing/Introduction.docx
+++ b/writing/Introduction.docx
@@ -30,7 +30,17 @@
         <w:t xml:space="preserve"> </w:t>
       </w:r>
       <w:r>
-        <w:t xml:space="preserve">(United Nations, Department of Economic and Social Affairs, and Population Division 2019)</w:t>
+        <w:t xml:space="preserve">(</w:t>
+      </w:r>
+      <w:r>
+        <w:rPr>
+          <w:bCs/>
+          <w:b/>
+        </w:rPr>
+        <w:t xml:space="preserve">unitednations2019?</w:t>
+      </w:r>
+      <w:r>
+        <w:t xml:space="preserve">)</w:t>
       </w:r>
       <w:r>
         <w:t xml:space="preserve">. For example, living in a city can vastly increase the quality and quantity of services accessible to you, such as waste management, water treatment, and higher quality education</w:t>
@@ -39,7 +49,17 @@
         <w:t xml:space="preserve"> </w:t>
       </w:r>
       <w:r>
-        <w:t xml:space="preserve">(United Nations, Department of Economic and Social Affairs, and Population Division 2019)</w:t>
+        <w:t xml:space="preserve">(</w:t>
+      </w:r>
+      <w:r>
+        <w:rPr>
+          <w:bCs/>
+          <w:b/>
+        </w:rPr>
+        <w:t xml:space="preserve">unitednations2019?</w:t>
+      </w:r>
+      <w:r>
+        <w:t xml:space="preserve">)</w:t>
       </w:r>
       <w:r>
         <w:t xml:space="preserve">. Many benefits of cities are due to the social and built elements that are implemented. However, in addition to the benefits of urban built and social elements, the natural and physical elements of the city provide many benefits to urban dwellers. Most of the world’s population currently lives in an urban area</w:t>
@@ -48,16 +68,45 @@
         <w:t xml:space="preserve"> </w:t>
       </w:r>
       <w:r>
-        <w:t xml:space="preserve">(United Nations, Department of Economic and Social Affairs, and Population Division 2019)</w:t>
-      </w:r>
-      <w:r>
-        <w:t xml:space="preserve">, meaning that the majority of people experience nature through the lens of the urban landscape. Contact with urban nature results in greater overall well-being, more happiness, reduced mortality, and other mental and physical health benefits</w:t>
-      </w:r>
-      <w:r>
-        <w:t xml:space="preserve"> </w:t>
-      </w:r>
-      <w:r>
-        <w:t xml:space="preserve">(Frumkin et al. 2017)</w:t>
+        <w:t xml:space="preserve">(</w:t>
+      </w:r>
+      <w:r>
+        <w:rPr>
+          <w:bCs/>
+          <w:b/>
+        </w:rPr>
+        <w:t xml:space="preserve">unitednations2019?</w:t>
+      </w:r>
+      <w:r>
+        <w:t xml:space="preserve">)</w:t>
+      </w:r>
+      <w:r>
+        <w:t xml:space="preserve">, meaning that the majority of people experience nature through the lens of the urban landscape. For example, benefits from urban trees to city residents exceed benefits from forest trees</w:t>
+      </w:r>
+      <w:r>
+        <w:t xml:space="preserve"> </w:t>
+      </w:r>
+      <w:r>
+        <w:t xml:space="preserve">(Larouche et al. 2021)</w:t>
+      </w:r>
+      <w:r>
+        <w:t xml:space="preserve">. Contact with urban nature results in greater overall well-being, more happiness, reduced mortality, and other mental and physical health benefits</w:t>
+      </w:r>
+      <w:r>
+        <w:t xml:space="preserve"> </w:t>
+      </w:r>
+      <w:r>
+        <w:t xml:space="preserve">(</w:t>
+      </w:r>
+      <w:r>
+        <w:rPr>
+          <w:bCs/>
+          <w:b/>
+        </w:rPr>
+        <w:t xml:space="preserve">frumkin2017?</w:t>
+      </w:r>
+      <w:r>
+        <w:t xml:space="preserve">)</w:t>
       </w:r>
       <w:r>
         <w:t xml:space="preserve">. All nature, urban and non-urban, provides specific gifts and benefits to humans that we cannot receive from built elements. However, urban nature differs in an important way, management.</w:t>
@@ -243,7 +292,17 @@
         <w:t xml:space="preserve"> </w:t>
       </w:r>
       <w:r>
-        <w:t xml:space="preserve">(Chen and Yuan 2020)</w:t>
+        <w:t xml:space="preserve">(</w:t>
+      </w:r>
+      <w:r>
+        <w:rPr>
+          <w:bCs/>
+          <w:b/>
+        </w:rPr>
+        <w:t xml:space="preserve">chen2020?</w:t>
+      </w:r>
+      <w:r>
+        <w:t xml:space="preserve">)</w:t>
       </w:r>
       <w:r>
         <w:t xml:space="preserve">. Thus, managing urban nature for the production and delivery of ecosystem services is a common municipal goal. However, nature’s impacts are not always beneficial</w:t>
@@ -426,53 +485,22 @@
         <w:t xml:space="preserve">(Lin et al. 2019)</w:t>
       </w:r>
       <w:r>
-        <w:t xml:space="preserve">. Thus, uncovering drivers behind ecosystem service capacity, demand, and flow requires a multi-scale approach. Similarly, temporal variation also occurs on multiple scales.</w:t>
-      </w:r>
-    </w:p>
-    <w:p>
-      <w:pPr>
-        <w:pStyle w:val="SourceCode"/>
-      </w:pPr>
+        <w:t xml:space="preserve">. Thus, uncovering drivers behind ecosystem service capacity, demand, and flow requires a multi-scale approach.</w:t>
+      </w:r>
+      <w:r>
+        <w:t xml:space="preserve"> </w:t>
+      </w:r>
       <w:r>
         <w:rPr>
-          <w:rStyle w:val="NormalTok"/>
+          <w:iCs/>
+          <w:i/>
         </w:rPr>
-        <w:t xml:space="preserve">knitr</w:t>
-      </w:r>
-      <w:r>
-        <w:rPr>
-          <w:rStyle w:val="SpecialCharTok"/>
-        </w:rPr>
-        <w:t xml:space="preserve">::</w:t>
-      </w:r>
-      <w:r>
-        <w:rPr>
-          <w:rStyle w:val="FunctionTok"/>
-        </w:rPr>
-        <w:t xml:space="preserve">include_graphics</w:t>
-      </w:r>
-      <w:r>
-        <w:rPr>
-          <w:rStyle w:val="NormalTok"/>
-        </w:rPr>
-        <w:t xml:space="preserve">(</w:t>
-      </w:r>
-      <w:r>
-        <w:rPr>
-          <w:rStyle w:val="StringTok"/>
-        </w:rPr>
-        <w:t xml:space="preserve">"/home/icrichmond/Documents/PhD/ConceptualDiagrams/Theory.png"</w:t>
-      </w:r>
-      <w:r>
-        <w:rPr>
-          <w:rStyle w:val="NormalTok"/>
-        </w:rPr>
-        <w:t xml:space="preserve">)</w:t>
-      </w:r>
-    </w:p>
-    <w:p>
-      <w:pPr>
-        <w:pStyle w:val="FirstParagraph"/>
+        <w:t xml:space="preserve">Similarly, temporal variation also occurs on multiple scales. The delivery of ecosystem services can change on a fine-scale, for example across seasons, or on a much larger scale, for example across the time frame of city densification.</w:t>
+      </w:r>
+    </w:p>
+    <w:p>
+      <w:pPr>
+        <w:pStyle w:val="TextBody"/>
       </w:pPr>
       <w:r>
         <w:drawing>
@@ -530,7 +558,7 @@
         <w:br w:type="page"/>
       </w:r>
     </w:p>
-    <w:bookmarkStart w:id="71" w:name="study-areas"/>
+    <w:bookmarkStart w:id="63" w:name="study-areas"/>
     <w:p>
       <w:pPr>
         <w:pStyle w:val="Heading1"/>
@@ -553,48 +581,63 @@
         <w:t xml:space="preserve">(</w:t>
       </w:r>
       <w:r>
+        <w:rPr>
+          <w:bCs/>
+          <w:b/>
+        </w:rPr>
+        <w:t xml:space="preserve">zotero-1439?</w:t>
+      </w:r>
+      <w:r>
+        <w:t xml:space="preserve">)</w:t>
+      </w:r>
+      <w:r>
+        <w:t xml:space="preserve">. Before outlining my data collection and analysis methods, I believe it is important to acknowledge and outline my positionality. One’s positionality refers to the space they occupy in relation to their research</w:t>
+      </w:r>
+      <w:r>
+        <w:t xml:space="preserve"> </w:t>
+      </w:r>
+      <w:r>
+        <w:t xml:space="preserve">(</w:t>
+      </w:r>
+      <w:r>
+        <w:rPr>
+          <w:bCs/>
+          <w:b/>
+        </w:rPr>
+        <w:t xml:space="preserve">alcoff1988?</w:t>
+      </w:r>
+      <w:r>
+        <w:t xml:space="preserve">)</w:t>
+      </w:r>
+      <w:r>
+        <w:t xml:space="preserve">. Discussing and acknowledging positionality is a widely accepted and encouraged part of scholarship for many disciplines, mainly in the social sciences</w:t>
+      </w:r>
+      <w:r>
+        <w:t xml:space="preserve"> </w:t>
+      </w:r>
+      <w:r>
+        <w:t xml:space="preserve">(</w:t>
+      </w:r>
+      <w:r>
+        <w:rPr>
+          <w:bCs/>
+          <w:b/>
+        </w:rPr>
+        <w:t xml:space="preserve">england1994?</w:t>
+      </w:r>
+      <w:r>
+        <w:t xml:space="preserve">)</w:t>
+      </w:r>
+      <w:r>
+        <w:t xml:space="preserve">. Natural science has so far gotten away without this important practice because of the belief that our research is</w:t>
+      </w:r>
+      <w:r>
+        <w:t xml:space="preserve"> </w:t>
+      </w:r>
+      <w:r>
         <w:t xml:space="preserve">“</w:t>
       </w:r>
       <w:r>
-        <w:t xml:space="preserve">NativeLand</w:t>
-      </w:r>
-      <w:r>
-        <w:t xml:space="preserve">.ca,”</w:t>
-      </w:r>
-      <w:r>
-        <w:t xml:space="preserve"> </w:t>
-      </w:r>
-      <w:r>
-        <w:t xml:space="preserve">n.d.)</w:t>
-      </w:r>
-      <w:r>
-        <w:t xml:space="preserve">. Before outlining my data collection and analysis methods, I believe it is important to acknowledge and outline my positionality. One’s positionality refers to the space they occupy in relation to their research</w:t>
-      </w:r>
-      <w:r>
-        <w:t xml:space="preserve"> </w:t>
-      </w:r>
-      <w:r>
-        <w:t xml:space="preserve">(Alcoff 1988)</w:t>
-      </w:r>
-      <w:r>
-        <w:t xml:space="preserve">. Discussing and acknowledging positionality is a widely accepted and encouraged part of scholarship for many disciplines, mainly in the social sciences</w:t>
-      </w:r>
-      <w:r>
-        <w:t xml:space="preserve"> </w:t>
-      </w:r>
-      <w:r>
-        <w:t xml:space="preserve">(England 1994)</w:t>
-      </w:r>
-      <w:r>
-        <w:t xml:space="preserve">. Natural science has so far gotten away without this important practice because of the belief that our research is</w:t>
-      </w:r>
-      <w:r>
-        <w:t xml:space="preserve"> </w:t>
-      </w:r>
-      <w:r>
-        <w:t xml:space="preserve">“</w:t>
-      </w:r>
-      <w:r>
         <w:t xml:space="preserve">objective.</w:t>
       </w:r>
       <w:r>
@@ -612,7 +655,7 @@
         <w:br w:type="page"/>
       </w:r>
     </w:p>
-    <w:bookmarkStart w:id="70" w:name="references"/>
+    <w:bookmarkStart w:id="62" w:name="references"/>
     <w:p>
       <w:pPr>
         <w:pStyle w:val="Heading3"/>
@@ -621,102 +664,8 @@
         <w:t xml:space="preserve">References</w:t>
       </w:r>
     </w:p>
-    <w:bookmarkStart w:id="69" w:name="refs"/>
-    <w:bookmarkStart w:id="22" w:name="ref-alcoff1988"/>
-    <w:p>
-      <w:pPr>
-        <w:pStyle w:val="Bibliography"/>
-      </w:pPr>
-      <w:r>
-        <w:t xml:space="preserve">Alcoff, Linda. 1988.</w:t>
-      </w:r>
-      <w:r>
-        <w:t xml:space="preserve"> </w:t>
-      </w:r>
-      <w:r>
-        <w:t xml:space="preserve">“Cultural</w:t>
-      </w:r>
-      <w:r>
-        <w:t xml:space="preserve"> </w:t>
-      </w:r>
-      <w:r>
-        <w:t xml:space="preserve">Feminism</w:t>
-      </w:r>
-      <w:r>
-        <w:t xml:space="preserve"> </w:t>
-      </w:r>
-      <w:r>
-        <w:t xml:space="preserve">Versus</w:t>
-      </w:r>
-      <w:r>
-        <w:t xml:space="preserve"> </w:t>
-      </w:r>
-      <w:r>
-        <w:t xml:space="preserve">Post</w:t>
-      </w:r>
-      <w:r>
-        <w:t xml:space="preserve">-</w:t>
-      </w:r>
-      <w:r>
-        <w:t xml:space="preserve">Structuralism</w:t>
-      </w:r>
-      <w:r>
-        <w:t xml:space="preserve">:</w:t>
-      </w:r>
-      <w:r>
-        <w:t xml:space="preserve"> </w:t>
-      </w:r>
-      <w:r>
-        <w:t xml:space="preserve">The Identity Crisis</w:t>
-      </w:r>
-      <w:r>
-        <w:t xml:space="preserve"> </w:t>
-      </w:r>
-      <w:r>
-        <w:t xml:space="preserve">in</w:t>
-      </w:r>
-      <w:r>
-        <w:t xml:space="preserve"> </w:t>
-      </w:r>
-      <w:r>
-        <w:t xml:space="preserve">Feminist Theory</w:t>
-      </w:r>
-      <w:r>
-        <w:t xml:space="preserve">.”</w:t>
-      </w:r>
-      <w:r>
-        <w:t xml:space="preserve"> </w:t>
-      </w:r>
-      <w:r>
-        <w:rPr>
-          <w:iCs/>
-          <w:i/>
-        </w:rPr>
-        <w:t xml:space="preserve">Signs: Journal of Women in Culture and Society</w:t>
-      </w:r>
-      <w:r>
-        <w:t xml:space="preserve"> </w:t>
-      </w:r>
-      <w:r>
-        <w:t xml:space="preserve">13 (3): 405–36.</w:t>
-      </w:r>
-      <w:r>
-        <w:t xml:space="preserve"> </w:t>
-      </w:r>
-      <w:hyperlink r:id="rId21">
-        <w:r>
-          <w:rPr>
-            <w:rStyle w:val="Hyperlink"/>
-          </w:rPr>
-          <w:t xml:space="preserve">https://doi.org/10.1086/494426</w:t>
-        </w:r>
-      </w:hyperlink>
-      <w:r>
-        <w:t xml:space="preserve">.</w:t>
-      </w:r>
-    </w:p>
-    <w:bookmarkEnd w:id="22"/>
-    <w:bookmarkStart w:id="24" w:name="ref-aronson2017"/>
+    <w:bookmarkStart w:id="61" w:name="refs"/>
+    <w:bookmarkStart w:id="22" w:name="ref-aronson2017"/>
     <w:p>
       <w:pPr>
         <w:pStyle w:val="Bibliography"/>
@@ -749,7 +698,7 @@
       <w:r>
         <w:t xml:space="preserve"> </w:t>
       </w:r>
-      <w:hyperlink r:id="rId23">
+      <w:hyperlink r:id="rId21">
         <w:r>
           <w:rPr>
             <w:rStyle w:val="Hyperlink"/>
@@ -761,8 +710,8 @@
         <w:t xml:space="preserve">.</w:t>
       </w:r>
     </w:p>
-    <w:bookmarkEnd w:id="24"/>
-    <w:bookmarkStart w:id="26" w:name="ref-bennett2017"/>
+    <w:bookmarkEnd w:id="22"/>
+    <w:bookmarkStart w:id="24" w:name="ref-bennett2017"/>
     <w:p>
       <w:pPr>
         <w:pStyle w:val="Bibliography"/>
@@ -816,7 +765,7 @@
       <w:r>
         <w:t xml:space="preserve"> </w:t>
       </w:r>
-      <w:hyperlink r:id="rId25">
+      <w:hyperlink r:id="rId23">
         <w:r>
           <w:rPr>
             <w:rStyle w:val="Hyperlink"/>
@@ -828,84 +777,8 @@
         <w:t xml:space="preserve">.</w:t>
       </w:r>
     </w:p>
-    <w:bookmarkEnd w:id="26"/>
-    <w:bookmarkStart w:id="28" w:name="ref-chen2020"/>
-    <w:p>
-      <w:pPr>
-        <w:pStyle w:val="Bibliography"/>
-      </w:pPr>
-      <w:r>
-        <w:t xml:space="preserve">Chen, Yujie, and Yuan Yuan. 2020.</w:t>
-      </w:r>
-      <w:r>
-        <w:t xml:space="preserve"> </w:t>
-      </w:r>
-      <w:r>
-        <w:t xml:space="preserve">“The Neighborhood Effect of Exposure to Blue Space on Elderly Individuals’ Mental Health:</w:t>
-      </w:r>
-      <w:r>
-        <w:t xml:space="preserve"> </w:t>
-      </w:r>
-      <w:r>
-        <w:t xml:space="preserve">A</w:t>
-      </w:r>
-      <w:r>
-        <w:t xml:space="preserve"> </w:t>
-      </w:r>
-      <w:r>
-        <w:t xml:space="preserve">Case Study in</w:t>
-      </w:r>
-      <w:r>
-        <w:t xml:space="preserve"> </w:t>
-      </w:r>
-      <w:r>
-        <w:t xml:space="preserve">Guangzhou</w:t>
-      </w:r>
-      <w:r>
-        <w:t xml:space="preserve">,</w:t>
-      </w:r>
-      <w:r>
-        <w:t xml:space="preserve"> </w:t>
-      </w:r>
-      <w:r>
-        <w:t xml:space="preserve">China</w:t>
-      </w:r>
-      <w:r>
-        <w:t xml:space="preserve">.”</w:t>
-      </w:r>
-      <w:r>
-        <w:t xml:space="preserve"> </w:t>
-      </w:r>
-      <w:r>
-        <w:rPr>
-          <w:iCs/>
-          <w:i/>
-        </w:rPr>
-        <w:t xml:space="preserve">Health &amp; Place</w:t>
-      </w:r>
-      <w:r>
-        <w:t xml:space="preserve"> </w:t>
-      </w:r>
-      <w:r>
-        <w:t xml:space="preserve">63 (May): 102348.</w:t>
-      </w:r>
-      <w:r>
-        <w:t xml:space="preserve"> </w:t>
-      </w:r>
-      <w:hyperlink r:id="rId27">
-        <w:r>
-          <w:rPr>
-            <w:rStyle w:val="Hyperlink"/>
-          </w:rPr>
-          <w:t xml:space="preserve">https://doi.org/10.1016/j.healthplace.2020.102348</w:t>
-        </w:r>
-      </w:hyperlink>
-      <w:r>
-        <w:t xml:space="preserve">.</w:t>
-      </w:r>
-    </w:p>
-    <w:bookmarkEnd w:id="28"/>
-    <w:bookmarkStart w:id="30" w:name="ref-diaz2015"/>
+    <w:bookmarkEnd w:id="24"/>
+    <w:bookmarkStart w:id="26" w:name="ref-diaz2015"/>
     <w:p>
       <w:pPr>
         <w:pStyle w:val="Bibliography"/>
@@ -953,7 +826,7 @@
       <w:r>
         <w:t xml:space="preserve"> </w:t>
       </w:r>
-      <w:hyperlink r:id="rId29">
+      <w:hyperlink r:id="rId25">
         <w:r>
           <w:rPr>
             <w:rStyle w:val="Hyperlink"/>
@@ -965,63 +838,8 @@
         <w:t xml:space="preserve">.</w:t>
       </w:r>
     </w:p>
-    <w:bookmarkEnd w:id="30"/>
-    <w:bookmarkStart w:id="32" w:name="ref-england1994"/>
-    <w:p>
-      <w:pPr>
-        <w:pStyle w:val="Bibliography"/>
-      </w:pPr>
-      <w:r>
-        <w:t xml:space="preserve">England, Kim V. L. 1994.</w:t>
-      </w:r>
-      <w:r>
-        <w:t xml:space="preserve"> </w:t>
-      </w:r>
-      <w:r>
-        <w:t xml:space="preserve">“Getting Personal:</w:t>
-      </w:r>
-      <w:r>
-        <w:t xml:space="preserve"> </w:t>
-      </w:r>
-      <w:r>
-        <w:t xml:space="preserve">Reflexivity</w:t>
-      </w:r>
-      <w:r>
-        <w:t xml:space="preserve">, Positionality, and Feminist Research.”</w:t>
-      </w:r>
-      <w:r>
-        <w:t xml:space="preserve"> </w:t>
-      </w:r>
-      <w:r>
-        <w:rPr>
-          <w:iCs/>
-          <w:i/>
-        </w:rPr>
-        <w:t xml:space="preserve">Professional Geographer</w:t>
-      </w:r>
-      <w:r>
-        <w:t xml:space="preserve"> </w:t>
-      </w:r>
-      <w:r>
-        <w:t xml:space="preserve">46 (1): 80.</w:t>
-      </w:r>
-      <w:r>
-        <w:t xml:space="preserve"> </w:t>
-      </w:r>
-      <w:hyperlink r:id="rId31">
-        <w:r>
-          <w:rPr>
-            <w:rStyle w:val="Hyperlink"/>
-          </w:rPr>
-          <w:t xml:space="preserve">https://doi.org/10.1111/j.0033-0124.1994.00080.x</w:t>
-        </w:r>
-      </w:hyperlink>
-      <w:r>
-        <w:t xml:space="preserve">.</w:t>
-      </w:r>
-    </w:p>
-    <w:bookmarkEnd w:id="32"/>
-    <w:bookmarkStart w:id="34" w:name="ref-ernstson2013"/>
+    <w:bookmarkEnd w:id="26"/>
+    <w:bookmarkStart w:id="28" w:name="ref-ernstson2013"/>
     <w:p>
       <w:pPr>
         <w:pStyle w:val="Bibliography"/>
@@ -1066,7 +884,7 @@
       <w:r>
         <w:t xml:space="preserve"> </w:t>
       </w:r>
-      <w:hyperlink r:id="rId33">
+      <w:hyperlink r:id="rId27">
         <w:r>
           <w:rPr>
             <w:rStyle w:val="Hyperlink"/>
@@ -1078,84 +896,8 @@
         <w:t xml:space="preserve">.</w:t>
       </w:r>
     </w:p>
-    <w:bookmarkEnd w:id="34"/>
-    <w:bookmarkStart w:id="36" w:name="ref-frumkin2017"/>
-    <w:p>
-      <w:pPr>
-        <w:pStyle w:val="Bibliography"/>
-      </w:pPr>
-      <w:r>
-        <w:t xml:space="preserve">Frumkin, Howard, Gregory N. Bratman, Sara Jo Breslow, Bobby Cochran, Peter H. Kahn Jr, Joshua J. Lawler, Phillip S. Levin, et al. 2017.</w:t>
-      </w:r>
-      <w:r>
-        <w:t xml:space="preserve"> </w:t>
-      </w:r>
-      <w:r>
-        <w:t xml:space="preserve">“Nature</w:t>
-      </w:r>
-      <w:r>
-        <w:t xml:space="preserve"> </w:t>
-      </w:r>
-      <w:r>
-        <w:t xml:space="preserve">Contact</w:t>
-      </w:r>
-      <w:r>
-        <w:t xml:space="preserve"> </w:t>
-      </w:r>
-      <w:r>
-        <w:t xml:space="preserve">and</w:t>
-      </w:r>
-      <w:r>
-        <w:t xml:space="preserve"> </w:t>
-      </w:r>
-      <w:r>
-        <w:t xml:space="preserve">Human Health</w:t>
-      </w:r>
-      <w:r>
-        <w:t xml:space="preserve">:</w:t>
-      </w:r>
-      <w:r>
-        <w:t xml:space="preserve"> </w:t>
-      </w:r>
-      <w:r>
-        <w:t xml:space="preserve">A Research Agenda</w:t>
-      </w:r>
-      <w:r>
-        <w:t xml:space="preserve">.”</w:t>
-      </w:r>
-      <w:r>
-        <w:t xml:space="preserve"> </w:t>
-      </w:r>
-      <w:r>
-        <w:rPr>
-          <w:iCs/>
-          <w:i/>
-        </w:rPr>
-        <w:t xml:space="preserve">Environmental Health Perspectives</w:t>
-      </w:r>
-      <w:r>
-        <w:t xml:space="preserve"> </w:t>
-      </w:r>
-      <w:r>
-        <w:t xml:space="preserve">125 (7): 075001.</w:t>
-      </w:r>
-      <w:r>
-        <w:t xml:space="preserve"> </w:t>
-      </w:r>
-      <w:hyperlink r:id="rId35">
-        <w:r>
-          <w:rPr>
-            <w:rStyle w:val="Hyperlink"/>
-          </w:rPr>
-          <w:t xml:space="preserve">https://doi.org/10.1289/EHP1663</w:t>
-        </w:r>
-      </w:hyperlink>
-      <w:r>
-        <w:t xml:space="preserve">.</w:t>
-      </w:r>
-    </w:p>
-    <w:bookmarkEnd w:id="36"/>
-    <w:bookmarkStart w:id="38" w:name="ref-gaston2013"/>
+    <w:bookmarkEnd w:id="28"/>
+    <w:bookmarkStart w:id="30" w:name="ref-gaston2013"/>
     <w:p>
       <w:pPr>
         <w:pStyle w:val="Bibliography"/>
@@ -1188,7 +930,7 @@
       <w:r>
         <w:t xml:space="preserve"> </w:t>
       </w:r>
-      <w:hyperlink r:id="rId37">
+      <w:hyperlink r:id="rId29">
         <w:r>
           <w:rPr>
             <w:rStyle w:val="Hyperlink"/>
@@ -1200,8 +942,8 @@
         <w:t xml:space="preserve">.</w:t>
       </w:r>
     </w:p>
-    <w:bookmarkEnd w:id="38"/>
-    <w:bookmarkStart w:id="40" w:name="ref-gerrish2018"/>
+    <w:bookmarkEnd w:id="30"/>
+    <w:bookmarkStart w:id="32" w:name="ref-gerrish2018"/>
     <w:p>
       <w:pPr>
         <w:pStyle w:val="Bibliography"/>
@@ -1246,7 +988,7 @@
       <w:r>
         <w:t xml:space="preserve"> </w:t>
       </w:r>
-      <w:hyperlink r:id="rId39">
+      <w:hyperlink r:id="rId31">
         <w:r>
           <w:rPr>
             <w:rStyle w:val="Hyperlink"/>
@@ -1258,8 +1000,8 @@
         <w:t xml:space="preserve">.</w:t>
       </w:r>
     </w:p>
-    <w:bookmarkEnd w:id="40"/>
-    <w:bookmarkStart w:id="42" w:name="ref-haase2014"/>
+    <w:bookmarkEnd w:id="32"/>
+    <w:bookmarkStart w:id="34" w:name="ref-haase2014"/>
     <w:p>
       <w:pPr>
         <w:pStyle w:val="Bibliography"/>
@@ -1340,7 +1082,7 @@
       <w:r>
         <w:t xml:space="preserve"> </w:t>
       </w:r>
-      <w:hyperlink r:id="rId41">
+      <w:hyperlink r:id="rId33">
         <w:r>
           <w:rPr>
             <w:rStyle w:val="Hyperlink"/>
@@ -1352,8 +1094,8 @@
         <w:t xml:space="preserve">.</w:t>
       </w:r>
     </w:p>
-    <w:bookmarkEnd w:id="42"/>
-    <w:bookmarkStart w:id="43" w:name="ref-hoover2020"/>
+    <w:bookmarkEnd w:id="34"/>
+    <w:bookmarkStart w:id="35" w:name="ref-hoover2020"/>
     <w:p>
       <w:pPr>
         <w:pStyle w:val="Bibliography"/>
@@ -1402,8 +1144,8 @@
         <w:t xml:space="preserve">, 16.</w:t>
       </w:r>
     </w:p>
-    <w:bookmarkEnd w:id="43"/>
-    <w:bookmarkStart w:id="45" w:name="ref-knapp2020"/>
+    <w:bookmarkEnd w:id="35"/>
+    <w:bookmarkStart w:id="37" w:name="ref-knapp2020"/>
     <w:p>
       <w:pPr>
         <w:pStyle w:val="Bibliography"/>
@@ -1466,7 +1208,7 @@
       <w:r>
         <w:t xml:space="preserve"> </w:t>
       </w:r>
-      <w:hyperlink r:id="rId44">
+      <w:hyperlink r:id="rId36">
         <w:r>
           <w:rPr>
             <w:rStyle w:val="Hyperlink"/>
@@ -1478,8 +1220,63 @@
         <w:t xml:space="preserve">.</w:t>
       </w:r>
     </w:p>
-    <w:bookmarkEnd w:id="45"/>
-    <w:bookmarkStart w:id="47" w:name="ref-lin2019"/>
+    <w:bookmarkEnd w:id="37"/>
+    <w:bookmarkStart w:id="39" w:name="ref-larouche2021"/>
+    <w:p>
+      <w:pPr>
+        <w:pStyle w:val="Bibliography"/>
+      </w:pPr>
+      <w:r>
+        <w:t xml:space="preserve">Larouche, Jacques, Danny Rioux, Adrina C. Bardekjian, and Nancy Gélinas. 2021.</w:t>
+      </w:r>
+      <w:r>
+        <w:t xml:space="preserve"> </w:t>
+      </w:r>
+      <w:r>
+        <w:t xml:space="preserve">“Urban Forestry Research Needs Identified by</w:t>
+      </w:r>
+      <w:r>
+        <w:t xml:space="preserve"> </w:t>
+      </w:r>
+      <w:r>
+        <w:t xml:space="preserve">Canadian</w:t>
+      </w:r>
+      <w:r>
+        <w:t xml:space="preserve"> </w:t>
+      </w:r>
+      <w:r>
+        <w:t xml:space="preserve">Municipalities.”</w:t>
+      </w:r>
+      <w:r>
+        <w:t xml:space="preserve"> </w:t>
+      </w:r>
+      <w:r>
+        <w:rPr>
+          <w:iCs/>
+          <w:i/>
+        </w:rPr>
+        <w:t xml:space="preserve">The Forestry Chronicle</w:t>
+      </w:r>
+      <w:r>
+        <w:t xml:space="preserve">, April, 1–10.</w:t>
+      </w:r>
+      <w:r>
+        <w:t xml:space="preserve"> </w:t>
+      </w:r>
+      <w:hyperlink r:id="rId38">
+        <w:r>
+          <w:rPr>
+            <w:rStyle w:val="Hyperlink"/>
+          </w:rPr>
+          <w:t xml:space="preserve">https://doi.org/10.5558/tfc2021-011</w:t>
+        </w:r>
+      </w:hyperlink>
+      <w:r>
+        <w:t xml:space="preserve">.</w:t>
+      </w:r>
+    </w:p>
+    <w:bookmarkEnd w:id="39"/>
+    <w:bookmarkStart w:id="41" w:name="ref-lin2019"/>
     <w:p>
       <w:pPr>
         <w:pStyle w:val="Bibliography"/>
@@ -1524,7 +1321,7 @@
       <w:r>
         <w:t xml:space="preserve"> </w:t>
       </w:r>
-      <w:hyperlink r:id="rId46">
+      <w:hyperlink r:id="rId40">
         <w:r>
           <w:rPr>
             <w:rStyle w:val="Hyperlink"/>
@@ -1536,8 +1333,8 @@
         <w:t xml:space="preserve">.</w:t>
       </w:r>
     </w:p>
-    <w:bookmarkEnd w:id="47"/>
-    <w:bookmarkStart w:id="48" w:name="ref-millenniumecosystemassessment2005"/>
+    <w:bookmarkEnd w:id="41"/>
+    <w:bookmarkStart w:id="42" w:name="ref-millenniumecosystemassessment2005"/>
     <w:p>
       <w:pPr>
         <w:pStyle w:val="Bibliography"/>
@@ -1577,43 +1374,8 @@
         <w:t xml:space="preserve">.</w:t>
       </w:r>
     </w:p>
-    <w:bookmarkEnd w:id="48"/>
-    <w:bookmarkStart w:id="49" w:name="ref-zotero-1439"/>
-    <w:p>
-      <w:pPr>
-        <w:pStyle w:val="Bibliography"/>
-      </w:pPr>
-      <w:r>
-        <w:t xml:space="preserve">“</w:t>
-      </w:r>
-      <w:r>
-        <w:t xml:space="preserve">NativeLand</w:t>
-      </w:r>
-      <w:r>
-        <w:t xml:space="preserve">.ca.”</w:t>
-      </w:r>
-      <w:r>
-        <w:t xml:space="preserve"> </w:t>
-      </w:r>
-      <w:r>
-        <w:t xml:space="preserve">n.d.</w:t>
-      </w:r>
-      <w:r>
-        <w:t xml:space="preserve"> </w:t>
-      </w:r>
-      <w:r>
-        <w:rPr>
-          <w:iCs/>
-          <w:i/>
-        </w:rPr>
-        <w:t xml:space="preserve">Native-Land.ca - Our Home on Native Land</w:t>
-      </w:r>
-      <w:r>
-        <w:t xml:space="preserve">. https://native-land.ca/.</w:t>
-      </w:r>
-    </w:p>
-    <w:bookmarkEnd w:id="49"/>
-    <w:bookmarkStart w:id="51" w:name="ref-ossola2019"/>
+    <w:bookmarkEnd w:id="42"/>
+    <w:bookmarkStart w:id="44" w:name="ref-ossola2019"/>
     <w:p>
       <w:pPr>
         <w:pStyle w:val="Bibliography"/>
@@ -1658,7 +1420,7 @@
       <w:r>
         <w:t xml:space="preserve"> </w:t>
       </w:r>
-      <w:hyperlink r:id="rId50">
+      <w:hyperlink r:id="rId43">
         <w:r>
           <w:rPr>
             <w:rStyle w:val="Hyperlink"/>
@@ -1670,8 +1432,8 @@
         <w:t xml:space="preserve">.</w:t>
       </w:r>
     </w:p>
-    <w:bookmarkEnd w:id="51"/>
-    <w:bookmarkStart w:id="53" w:name="ref-pickett2017"/>
+    <w:bookmarkEnd w:id="44"/>
+    <w:bookmarkStart w:id="46" w:name="ref-pickett2017"/>
     <w:p>
       <w:pPr>
         <w:pStyle w:val="Bibliography"/>
@@ -1704,7 +1466,7 @@
       <w:r>
         <w:t xml:space="preserve"> </w:t>
       </w:r>
-      <w:hyperlink r:id="rId52">
+      <w:hyperlink r:id="rId45">
         <w:r>
           <w:rPr>
             <w:rStyle w:val="Hyperlink"/>
@@ -1716,8 +1478,8 @@
         <w:t xml:space="preserve">.</w:t>
       </w:r>
     </w:p>
-    <w:bookmarkEnd w:id="53"/>
-    <w:bookmarkStart w:id="55" w:name="ref-roman2020"/>
+    <w:bookmarkEnd w:id="46"/>
+    <w:bookmarkStart w:id="48" w:name="ref-roman2020"/>
     <w:p>
       <w:pPr>
         <w:pStyle w:val="Bibliography"/>
@@ -1765,7 +1527,7 @@
       <w:r>
         <w:t xml:space="preserve"> </w:t>
       </w:r>
-      <w:hyperlink r:id="rId54">
+      <w:hyperlink r:id="rId47">
         <w:r>
           <w:rPr>
             <w:rStyle w:val="Hyperlink"/>
@@ -1777,8 +1539,8 @@
         <w:t xml:space="preserve">.</w:t>
       </w:r>
     </w:p>
-    <w:bookmarkEnd w:id="55"/>
-    <w:bookmarkStart w:id="57" w:name="ref-salmond2016"/>
+    <w:bookmarkEnd w:id="48"/>
+    <w:bookmarkStart w:id="50" w:name="ref-salmond2016"/>
     <w:p>
       <w:pPr>
         <w:pStyle w:val="Bibliography"/>
@@ -1811,7 +1573,7 @@
       <w:r>
         <w:t xml:space="preserve"> </w:t>
       </w:r>
-      <w:hyperlink r:id="rId56">
+      <w:hyperlink r:id="rId49">
         <w:r>
           <w:rPr>
             <w:rStyle w:val="Hyperlink"/>
@@ -1823,8 +1585,8 @@
         <w:t xml:space="preserve">.</w:t>
       </w:r>
     </w:p>
-    <w:bookmarkEnd w:id="57"/>
-    <w:bookmarkStart w:id="59" w:name="ref-schell2020"/>
+    <w:bookmarkEnd w:id="50"/>
+    <w:bookmarkStart w:id="52" w:name="ref-schell2020"/>
     <w:p>
       <w:pPr>
         <w:pStyle w:val="Bibliography"/>
@@ -1857,7 +1619,7 @@
       <w:r>
         <w:t xml:space="preserve"> </w:t>
       </w:r>
-      <w:hyperlink r:id="rId58">
+      <w:hyperlink r:id="rId51">
         <w:r>
           <w:rPr>
             <w:rStyle w:val="Hyperlink"/>
@@ -1869,8 +1631,8 @@
         <w:t xml:space="preserve">.</w:t>
       </w:r>
     </w:p>
-    <w:bookmarkEnd w:id="59"/>
-    <w:bookmarkStart w:id="61" w:name="ref-sutherland2018"/>
+    <w:bookmarkEnd w:id="52"/>
+    <w:bookmarkStart w:id="54" w:name="ref-sutherland2018"/>
     <w:p>
       <w:pPr>
         <w:pStyle w:val="Bibliography"/>
@@ -1915,7 +1677,7 @@
       <w:r>
         <w:t xml:space="preserve"> </w:t>
       </w:r>
-      <w:hyperlink r:id="rId60">
+      <w:hyperlink r:id="rId53">
         <w:r>
           <w:rPr>
             <w:rStyle w:val="Hyperlink"/>
@@ -1927,31 +1689,8 @@
         <w:t xml:space="preserve">.</w:t>
       </w:r>
     </w:p>
-    <w:bookmarkEnd w:id="61"/>
-    <w:bookmarkStart w:id="62" w:name="ref-unitednations2019"/>
-    <w:p>
-      <w:pPr>
-        <w:pStyle w:val="Bibliography"/>
-      </w:pPr>
-      <w:r>
-        <w:t xml:space="preserve">United Nations, Department of Economic and Social Affairs, and Population Division. 2019.</w:t>
-      </w:r>
-      <w:r>
-        <w:t xml:space="preserve"> </w:t>
-      </w:r>
-      <w:r>
-        <w:rPr>
-          <w:iCs/>
-          <w:i/>
-        </w:rPr>
-        <w:t xml:space="preserve">World Urbanization Prospects: The 2018 Revision</w:t>
-      </w:r>
-      <w:r>
-        <w:t xml:space="preserve">.</w:t>
-      </w:r>
-    </w:p>
-    <w:bookmarkEnd w:id="62"/>
-    <w:bookmarkStart w:id="64" w:name="ref-villamagna2013"/>
+    <w:bookmarkEnd w:id="54"/>
+    <w:bookmarkStart w:id="56" w:name="ref-villamagna2013"/>
     <w:p>
       <w:pPr>
         <w:pStyle w:val="Bibliography"/>
@@ -1996,7 +1735,7 @@
       <w:r>
         <w:t xml:space="preserve"> </w:t>
       </w:r>
-      <w:hyperlink r:id="rId63">
+      <w:hyperlink r:id="rId55">
         <w:r>
           <w:rPr>
             <w:rStyle w:val="Hyperlink"/>
@@ -2008,8 +1747,8 @@
         <w:t xml:space="preserve">.</w:t>
       </w:r>
     </w:p>
-    <w:bookmarkEnd w:id="64"/>
-    <w:bookmarkStart w:id="66" w:name="ref-wu2014"/>
+    <w:bookmarkEnd w:id="56"/>
+    <w:bookmarkStart w:id="58" w:name="ref-wu2014"/>
     <w:p>
       <w:pPr>
         <w:pStyle w:val="Bibliography"/>
@@ -2054,7 +1793,7 @@
       <w:r>
         <w:t xml:space="preserve"> </w:t>
       </w:r>
-      <w:hyperlink r:id="rId65">
+      <w:hyperlink r:id="rId57">
         <w:r>
           <w:rPr>
             <w:rStyle w:val="Hyperlink"/>
@@ -2066,8 +1805,8 @@
         <w:t xml:space="preserve">.</w:t>
       </w:r>
     </w:p>
-    <w:bookmarkEnd w:id="66"/>
-    <w:bookmarkStart w:id="68" w:name="ref-ziter2018"/>
+    <w:bookmarkEnd w:id="58"/>
+    <w:bookmarkStart w:id="60" w:name="ref-ziter2018"/>
     <w:p>
       <w:pPr>
         <w:pStyle w:val="Bibliography"/>
@@ -2100,7 +1839,7 @@
       <w:r>
         <w:t xml:space="preserve"> </w:t>
       </w:r>
-      <w:hyperlink r:id="rId67">
+      <w:hyperlink r:id="rId59">
         <w:r>
           <w:rPr>
             <w:rStyle w:val="Hyperlink"/>
@@ -2112,10 +1851,10 @@
         <w:t xml:space="preserve">.</w:t>
       </w:r>
     </w:p>
-    <w:bookmarkEnd w:id="68"/>
-    <w:bookmarkEnd w:id="69"/>
-    <w:bookmarkEnd w:id="70"/>
-    <w:bookmarkEnd w:id="71"/>
+    <w:bookmarkEnd w:id="60"/>
+    <w:bookmarkEnd w:id="61"/>
+    <w:bookmarkEnd w:id="62"/>
+    <w:bookmarkEnd w:id="63"/>
     <w:sectPr>
       <w:footerReference w:type="default" r:id="rId9"/>
       <w:type w:val="nextPage"/>

</xml_diff>

<commit_message>
Intro Rough Jun 9
</commit_message>
<xml_diff>
--- a/writing/Introduction.docx
+++ b/writing/Introduction.docx
@@ -24,23 +24,13 @@
         <w:t xml:space="preserve">(Pickett et al. 2017)</w:t>
       </w:r>
       <w:r>
-        <w:t xml:space="preserve">). The integration of natural with social and built elements results in a diverse and unique array of ecosystems within the urban landscape. Throughout cities, the natural, physical, social, and built elements and their interactions can benefit the people living there. Globally, urban populations continue to increase in part due to the nature of city’s centralized design, which allows residents to fulfill many basic needs and access better services</w:t>
-      </w:r>
-      <w:r>
-        <w:t xml:space="preserve"> </w:t>
-      </w:r>
-      <w:r>
-        <w:t xml:space="preserve">(</w:t>
-      </w:r>
-      <w:r>
-        <w:rPr>
-          <w:bCs/>
-          <w:b/>
-        </w:rPr>
-        <w:t xml:space="preserve">unitednations2019?</w:t>
-      </w:r>
-      <w:r>
-        <w:t xml:space="preserve">)</w:t>
+        <w:t xml:space="preserve">). The integration of natural with social and built elements results in a diverse and unique array of ecosystems within the urban landscape. Globally, urban populations continue to increase in part due to the nature of a city’s centralized design, which allows residents to fulfill many basic needs and access better services</w:t>
+      </w:r>
+      <w:r>
+        <w:t xml:space="preserve"> </w:t>
+      </w:r>
+      <w:r>
+        <w:t xml:space="preserve">(United Nations, Department of Economic and Social Affairs, and Population Division 2019)</w:t>
       </w:r>
       <w:r>
         <w:t xml:space="preserve">. For example, living in a city can vastly increase the quality and quantity of services accessible to you, such as waste management, water treatment, and higher quality education</w:t>
@@ -49,17 +39,7 @@
         <w:t xml:space="preserve"> </w:t>
       </w:r>
       <w:r>
-        <w:t xml:space="preserve">(</w:t>
-      </w:r>
-      <w:r>
-        <w:rPr>
-          <w:bCs/>
-          <w:b/>
-        </w:rPr>
-        <w:t xml:space="preserve">unitednations2019?</w:t>
-      </w:r>
-      <w:r>
-        <w:t xml:space="preserve">)</w:t>
+        <w:t xml:space="preserve">(United Nations, Department of Economic and Social Affairs, and Population Division 2019)</w:t>
       </w:r>
       <w:r>
         <w:t xml:space="preserve">. Many benefits of cities are due to the social and built elements that are implemented. However, in addition to the benefits of urban built and social elements, the natural and physical elements of the city provide many benefits to urban dwellers. Contact with urban nature by residents results in greater overall well-being, more happiness, reduced mortality, and other mental and physical health benefits</w:t>
@@ -68,17 +48,7 @@
         <w:t xml:space="preserve"> </w:t>
       </w:r>
       <w:r>
-        <w:t xml:space="preserve">(</w:t>
-      </w:r>
-      <w:r>
-        <w:rPr>
-          <w:bCs/>
-          <w:b/>
-        </w:rPr>
-        <w:t xml:space="preserve">frumkin2017?</w:t>
-      </w:r>
-      <w:r>
-        <w:t xml:space="preserve">)</w:t>
+        <w:t xml:space="preserve">(Frumkin et al. 2017)</w:t>
       </w:r>
       <w:r>
         <w:t xml:space="preserve">. All nature, urban and non-urban, provides specific gifts and benefits to humans that we cannot receive from built elements. However, urban nature differs in an important way, management.</w:t>
@@ -89,16 +59,7 @@
         <w:pStyle w:val="TextBody"/>
       </w:pPr>
       <w:r>
-        <w:t xml:space="preserve">Everything in our cities is managed by humans, including nature. For example, the composition of the urban forest is determined by a variety of stakeholders</w:t>
-      </w:r>
-      <w:r>
-        <w:t xml:space="preserve"> </w:t>
-      </w:r>
-      <w:r>
-        <w:t xml:space="preserve">(Aronson et al. 2017)</w:t>
-      </w:r>
-      <w:r>
-        <w:t xml:space="preserve">. Management occurs on vastly different scales, with municipal governments attempting to manage at a city or landscape scale, whereas private land owners are often managing at a parcel level. Because of disparate interests and scales, attempting to manage urban nature in a holistic way that meets everyone’s needs and benefits all stakeholders has been referred to as a</w:t>
+        <w:t xml:space="preserve">Everything in our cities is managed by humans, including nature. Across cities, management occurs on vastly different scales with municipal governments attempting to manage at a city or landscape scale and private land owners often managing at a parcel level. Because of disparate interests and scales, attempting to manage urban nature in a holistic way that meets everyone’s needs and benefits all stakeholders has been referred to as a</w:t>
       </w:r>
       <w:r>
         <w:t xml:space="preserve"> </w:t>
@@ -134,7 +95,7 @@
         <w:t xml:space="preserve">(Salmond et al. 2016)</w:t>
       </w:r>
       <w:r>
-        <w:t xml:space="preserve">. For example, municipal planners may want to have low levels of maintenance and are often guided by ecologically determined</w:t>
+        <w:t xml:space="preserve">. For example, when managing the urban forest, municipal planners may want to have low levels of maintenance and are often guided by ecologically determined</w:t>
       </w:r>
       <w:r>
         <w:t xml:space="preserve"> </w:t>
@@ -214,7 +175,7 @@
         <w:t xml:space="preserve">(Hoover and Lim 2020)</w:t>
       </w:r>
       <w:r>
-        <w:t xml:space="preserve">. To maximize urban nature’s benefits to the entire urban population, we must think critically about the prioritization of economic benefits and shift our decision-making criteria to priorities such as equity, compassion, and justice.</w:t>
+        <w:t xml:space="preserve">. To maximize urban nature’s benefits to the entire urban population, we must think critically about the prioritization of economic benefits and shift our decision-making priorities to values that benefit our communities as a whole, such as equity, compassion, and justice.</w:t>
       </w:r>
     </w:p>
     <w:p>
@@ -276,17 +237,7 @@
         <w:t xml:space="preserve"> </w:t>
       </w:r>
       <w:r>
-        <w:t xml:space="preserve">(</w:t>
-      </w:r>
-      <w:r>
-        <w:rPr>
-          <w:bCs/>
-          <w:b/>
-        </w:rPr>
-        <w:t xml:space="preserve">chen2020?</w:t>
-      </w:r>
-      <w:r>
-        <w:t xml:space="preserve">)</w:t>
+        <w:t xml:space="preserve">(Chen and Yuan 2020)</w:t>
       </w:r>
       <w:r>
         <w:t xml:space="preserve">. Thus, managing urban nature for the production and delivery of ecosystem services is a common municipal goal. However, nature’s impacts are not always beneficial</w:t>
@@ -307,7 +258,7 @@
         <w:t xml:space="preserve">(Roman et al. 2020)</w:t>
       </w:r>
       <w:r>
-        <w:t xml:space="preserve">. The negative impacts of nature on human lives are often referred to as ecosystem disservices. Ecosystem service capacity is the ecosystem’s ability to produce a service.Managing urban nature to maximize benefits to all urban dwellers is a daunting task, however, an ecosystem services framework may allow us to attempt it</w:t>
+        <w:t xml:space="preserve">. The negative impacts of nature on human lives are often referred to as ecosystem disservices. Managing urban nature to maximize benefits to all urban dwellers is a daunting task, however, an ecosystem services framework may allow us to attempt it</w:t>
       </w:r>
       <w:r>
         <w:t xml:space="preserve"> </w:t>
@@ -324,16 +275,25 @@
         <w:pStyle w:val="TextBody"/>
       </w:pPr>
       <w:r>
-        <w:t xml:space="preserve">Ecosystem services are often categorized into four main groups, all of which provide humans with services that improve their quality of life. Based on the</w:t>
-      </w:r>
-      <w:r>
-        <w:t xml:space="preserve"> </w:t>
-      </w:r>
-      <w:r>
-        <w:t xml:space="preserve">Millennium Ecosystem Assessment (2005)</w:t>
-      </w:r>
-      <w:r>
-        <w:t xml:space="preserve">, the four categories of ecosystem services include provisioning services, regulating services, supporting services, and cultural services. Many ecosystem services cross the boundaries of each group and can provide benefits in multiple categories. Provisioning services are defined as benefits that provide products from ecosystems, for example food provided through agriculture. Regulating services are defined as benefits that are obtained through the regulation of ecosystems, such as climate regulation from tree canopies. Supporting services are defined as services that are needed for overall ecosystem functioning, such as nutrient cycling. Finally, cultural services are defined as benefits obtained from ecosystems that are non-material in nature, for example, a sense of belonging. All four groups of ecosystem services provide different benefits to humans and all are required to improve quality of life.</w:t>
+        <w:t xml:space="preserve">Ecosystem service management includes four different processes, capacity, pressure, demand, and flow</w:t>
+      </w:r>
+      <w:r>
+        <w:t xml:space="preserve"> </w:t>
+      </w:r>
+      <w:r>
+        <w:t xml:space="preserve">(Villamagna, Angermeier, and Bennett 2013)</w:t>
+      </w:r>
+      <w:r>
+        <w:t xml:space="preserve">. Capacity is the easiest to quantify ecologically, and is often focused on by urban ecology studies. For example, stocking a river with fish will increase the population and improve that ecosystem’s capacity for fishing yields. However, the provision of ecosystem services is not only dependent on the capacity of the ecosystem. We also must consider pressures, which include biophysical influences that change the ability of the ecosystem to provide the service. Pressures can change the capacity of an ecosystem to provide services. For example, overfishing is a pressure that can reduce population levels to a level where stable reproduction levels are no longer possible, thus changing the capacity of the river’s provisioning services. Demand is the level of service that is required by society, and is notoriously difficult to quantify ecologically</w:t>
+      </w:r>
+      <w:r>
+        <w:t xml:space="preserve"> </w:t>
+      </w:r>
+      <w:r>
+        <w:t xml:space="preserve">(Haase et al. 2014)</w:t>
+      </w:r>
+      <w:r>
+        <w:t xml:space="preserve">. Demand can increase due to increased population, for example, higher population density in turn requires more food. However, demand also changes with individual values and culture. For example, if two neighbourhoods have the same population density but the culture of one values and requires fish as part of their more than the other, then the demand can differ even when the population density doesn’t. Finally, flow is the amount of ecosystem services actually received by people. Flow is an integration of capacity, pressures, and demand. To truly deliver ecosystem services in a meaningful way in cities, we must take each process into account.</w:t>
       </w:r>
     </w:p>
     <w:p>
@@ -341,7 +301,7 @@
         <w:pStyle w:val="TextBody"/>
       </w:pPr>
       <w:r>
-        <w:t xml:space="preserve">Ecosystem service management includes four different processes, capacity, pressure, demand, and flow</w:t>
+        <w:t xml:space="preserve">Regulating ecosystem services are particularly critical when managing cities</w:t>
       </w:r>
       <w:r>
         <w:t xml:space="preserve"> </w:t>
@@ -350,33 +310,19 @@
         <w:t xml:space="preserve">(Villamagna, Angermeier, and Bennett 2013)</w:t>
       </w:r>
       <w:r>
-        <w:t xml:space="preserve">. Capacity is the easiest to quantify ecologically, and is often focused on by urban ecology studies. For example, stocking a river with fish will increase the population and improve that ecosystem’s capacity for fishing yields. However, the provision of ecosystem services is not only dependent on the capacity of the ecosystem. We also must consider pressures, which include biophysical influences that change the ability of the ecosystem to provide the service. Pressures can change the capacity of an ecosystem to provide services. For example, overfishing is a pressure that can reduce population levels to a level where stable reproduction levels are no longer possible, thus changing the capacity of the river’s provisioning services. Demand is the level of service that is required by society, and is notoriously difficult to quantify ecologically</w:t>
-      </w:r>
-      <w:r>
-        <w:t xml:space="preserve"> </w:t>
-      </w:r>
-      <w:r>
-        <w:t xml:space="preserve">(Haase et al. 2014)</w:t>
-      </w:r>
-      <w:r>
-        <w:t xml:space="preserve">. Demand can increase due to increased population, for example, higher population density in turn requires more food. However, demand also changes with individual values and culture. For example, if two neighbourhoods have the same population density but the culture of one values and requires fish as part of their more than the other, then the demand can differ even when the population density doesn’t. Finally, flow is the amount of ecosystem services actually received by people. Flow is an integration of capacity, pressures, and demand. To truly deliver ecosystem services in a meaningful way in cities, we must take each process into account.</w:t>
-      </w:r>
-    </w:p>
-    <w:p>
-      <w:pPr>
-        <w:pStyle w:val="TextBody"/>
-      </w:pPr>
-      <w:r>
-        <w:t xml:space="preserve">Regulating ecosystem services are particularly critical when managing cities</w:t>
-      </w:r>
-      <w:r>
-        <w:t xml:space="preserve"> </w:t>
-      </w:r>
-      <w:r>
-        <w:t xml:space="preserve">(Villamagna, Angermeier, and Bennett 2013)</w:t>
-      </w:r>
-      <w:r>
-        <w:t xml:space="preserve">. The ecological footprint of a city often extends far beyond its borders, with many of the supplies and provisioning, cultural, and supporting ecosystem services required by the high population being provided from elsewhere</w:t>
+        <w:t xml:space="preserve">. Regulating services are defined as benefits that are provided through the regulation of the ecosystem, such as temperature regulation from tree canopies</w:t>
+      </w:r>
+      <w:r>
+        <w:t xml:space="preserve"> </w:t>
+      </w:r>
+      <w:r>
+        <w:t xml:space="preserve">(Millennium Ecosystem Assessment 2005)</w:t>
+      </w:r>
+      <w:r>
+        <w:t xml:space="preserve"> </w:t>
+      </w:r>
+      <w:r>
+        <w:t xml:space="preserve">The ecological footprint of a city often extends far beyond its borders, with many of the ecosystem services required by the high population being provided from elsewhere</w:t>
       </w:r>
       <w:r>
         <w:t xml:space="preserve"> </w:t>
@@ -457,20 +403,7 @@
         <w:t xml:space="preserve"> </w:t>
       </w:r>
       <w:r>
-        <w:t xml:space="preserve">(Roman et al. 2018;</w:t>
-      </w:r>
-      <w:r>
-        <w:t xml:space="preserve"> </w:t>
-      </w:r>
-      <w:r>
-        <w:rPr>
-          <w:bCs/>
-          <w:b/>
-        </w:rPr>
-        <w:t xml:space="preserve">renard2015?</w:t>
-      </w:r>
-      <w:r>
-        <w:t xml:space="preserve">; Ziter, Graves, and Turner 2017)</w:t>
+        <w:t xml:space="preserve">(Roman et al. 2018; Renard, Rhemtulla, and Bennett 2015; Ziter, Graves, and Turner 2017)</w:t>
       </w:r>
       <w:r>
         <w:t xml:space="preserve">. The nature of development in cities results in current ecosystem service delivery being significantly influenced by legacy effects and time lags. Legacy effects occur when a historical event carries over its effects to all subsequent events</w:t>
@@ -479,75 +412,70 @@
         <w:t xml:space="preserve"> </w:t>
       </w:r>
       <w:r>
+        <w:t xml:space="preserve">(Ossola, Cadenasso, and Meineke 2021; Tappeiner et al. 2020)</w:t>
+      </w:r>
+      <w:r>
+        <w:t xml:space="preserve">. For example, someone planting a tree in their backyard does not only affect them at the time of planting, but continues to impact them and all subsequent home owners. Time lags add to the legacy effect, when historical actions do not immediately show an effect and instead have a lag between the cause and effect</w:t>
+      </w:r>
+      <w:r>
+        <w:t xml:space="preserve"> </w:t>
+      </w:r>
+      <w:r>
+        <w:t xml:space="preserve">(Tappeiner et al. 2020)</w:t>
+      </w:r>
+      <w:r>
+        <w:t xml:space="preserve">. Similar to spatial heterogeneity, temporal heterogeneity in ecosystem services can happen on various scales. Thus, uncovering drivers behind ecosystem service capacity, demand, and flow requires a multi-scale spatiotemporal approach.</w:t>
+      </w:r>
+    </w:p>
+    <w:p>
+      <w:pPr>
+        <w:pStyle w:val="TextBody"/>
+      </w:pPr>
+      <w:r>
+        <w:t xml:space="preserve">My proposed thesis will investigate spatial and temporal variation in the delivery of regulating ecosystem services by the urban forest. My first chapter will use a multi-city, multi-service approach to uncovering the drivers of regulating ecosystem service capacity of the urban forest. Three ecosystem services, air pollution mitigation, temperature regulation, and carbon sequestration will be included by modelling their current capacities across major Canadian cities at a street scale, neighbourhood scale, and city scale. We will then determine which drivers are common across cities and scales, and which are unique. The second chapter will investigate the legacy effects of different land cover origins on ecosystem capacity of trees found in urban parks and how time-lags and capacity shifts over time post-development. My third chapter will investigate how urban densification and the associated legacy effects impact the ecosystem service capacity of urban trees found in residential areas. Lastly, my fourth chapter will be scenario based. Using the knowledge obtained from chapters 1-3, I will attempt to create scenarios for development in the Montréal that result in an equitable flow of ecosystem services.</w:t>
+      </w:r>
+    </w:p>
+    <w:p>
+      <w:r>
+        <w:br w:type="page"/>
+      </w:r>
+    </w:p>
+    <w:bookmarkStart w:id="78" w:name="study-areas"/>
+    <w:p>
+      <w:pPr>
+        <w:pStyle w:val="Heading1"/>
+      </w:pPr>
+      <w:r>
+        <w:t xml:space="preserve">Study Area(s)</w:t>
+      </w:r>
+    </w:p>
+    <w:p>
+      <w:pPr>
+        <w:pStyle w:val="FirstParagraph"/>
+      </w:pPr>
+      <w:r>
+        <w:t xml:space="preserve">My work will take place on the unceded and traditional lands of the Haudenosaunee and Mohawk peoples</w:t>
+      </w:r>
+      <w:r>
+        <w:t xml:space="preserve"> </w:t>
+      </w:r>
+      <w:r>
         <w:t xml:space="preserve">(</w:t>
       </w:r>
       <w:r>
-        <w:rPr>
-          <w:bCs/>
-          <w:b/>
-        </w:rPr>
-        <w:t xml:space="preserve">ossola2021?</w:t>
-      </w:r>
-      <w:r>
-        <w:t xml:space="preserve">; Tappeiner et al. 2020)</w:t>
-      </w:r>
-      <w:r>
-        <w:t xml:space="preserve">. For example, someone planting a tree in their backyard does not only affect them at the time of planting, but continues to impact them and all subsequent home owners. Time lags add to the legacy effect, when historical actions do not immediately show an effect and instead have a lag between the cause and effect</w:t>
-      </w:r>
-      <w:r>
-        <w:t xml:space="preserve"> </w:t>
-      </w:r>
-      <w:r>
-        <w:t xml:space="preserve">(Tappeiner et al. 2020)</w:t>
-      </w:r>
-      <w:r>
-        <w:t xml:space="preserve">. Similar to spatial heterogeneity, temporal heterogeneity in ecosystem services can happen on various scales. Thus, uncovering drivers behind ecosystem service capacity, demand, and flow requires a multi-scale spatiotemporal approach.</w:t>
-      </w:r>
-    </w:p>
-    <w:p>
-      <w:pPr>
-        <w:pStyle w:val="TextBody"/>
-      </w:pPr>
-      <w:r>
-        <w:t xml:space="preserve">My proposed thesis will investigate spatial and temporal variation in the delivery of regulating ecosystem services by the urban forest. My first chapter will use a multi-city, multi-service approach to uncovering the drivers of regulating ecosystem service capacity of the urban forest. Three ecosystem services, air pollution mitigation, temperature regulation, and carbon sequestration will be included by modelling their current capacities across major Canadian cities at a street scale, neighbourhood scale, and city scale. We will then determine which drivers are common across cities and scales, and which are unique. The second chapter will investigate the legacy effects of different land cover origins on ecosystem capacity of trees found in urban parks and how time-lags and capacity shifts over time post-development. My third chapter will investigate how urban densification and the associated legacy effects impact the ecosystem service capacity of urban trees found in residential areas. Lastly, my fourth chapter will be scenario based. Using the knowledge obtained from chapters 1-3, I will attempt to create scenarios for development in the Montréal that result in an equitable flow of ecosystem services.</w:t>
-      </w:r>
-    </w:p>
-    <w:p>
-      <w:r>
-        <w:br w:type="page"/>
-      </w:r>
-    </w:p>
-    <w:bookmarkStart w:id="66" w:name="study-areas"/>
-    <w:p>
-      <w:pPr>
-        <w:pStyle w:val="Heading1"/>
-      </w:pPr>
-      <w:r>
-        <w:t xml:space="preserve">Study Area(s)</w:t>
-      </w:r>
-    </w:p>
-    <w:p>
-      <w:pPr>
-        <w:pStyle w:val="FirstParagraph"/>
-      </w:pPr>
-      <w:r>
-        <w:t xml:space="preserve">My work will take place on the unceded and traditional lands of the Haudenosaunee and Mohawk peoples</w:t>
-      </w:r>
-      <w:r>
-        <w:t xml:space="preserve"> </w:t>
-      </w:r>
-      <w:r>
-        <w:t xml:space="preserve">(</w:t>
-      </w:r>
-      <w:r>
-        <w:rPr>
-          <w:bCs/>
-          <w:b/>
-        </w:rPr>
-        <w:t xml:space="preserve">2021?</w:t>
-      </w:r>
-      <w:r>
-        <w:t xml:space="preserve">)</w:t>
+        <w:t xml:space="preserve">“</w:t>
+      </w:r>
+      <w:r>
+        <w:t xml:space="preserve">NativeLand</w:t>
+      </w:r>
+      <w:r>
+        <w:t xml:space="preserve">.ca”</w:t>
+      </w:r>
+      <w:r>
+        <w:t xml:space="preserve"> </w:t>
+      </w:r>
+      <w:r>
+        <w:t xml:space="preserve">2021)</w:t>
       </w:r>
       <w:r>
         <w:t xml:space="preserve">. Before outlining my data collection and analysis methods, I believe it is important to acknowledge and outline my positionality. One’s positionality refers to the space they occupy in relation to their research</w:t>
@@ -556,17 +484,7 @@
         <w:t xml:space="preserve"> </w:t>
       </w:r>
       <w:r>
-        <w:t xml:space="preserve">(</w:t>
-      </w:r>
-      <w:r>
-        <w:rPr>
-          <w:bCs/>
-          <w:b/>
-        </w:rPr>
-        <w:t xml:space="preserve">alcoff1988?</w:t>
-      </w:r>
-      <w:r>
-        <w:t xml:space="preserve">)</w:t>
+        <w:t xml:space="preserve">(Alcoff 1988)</w:t>
       </w:r>
       <w:r>
         <w:t xml:space="preserve">. Discussing and acknowledging positionality is a widely accepted and encouraged part of scholarship for many disciplines, mainly in the social sciences</w:t>
@@ -575,17 +493,7 @@
         <w:t xml:space="preserve"> </w:t>
       </w:r>
       <w:r>
-        <w:t xml:space="preserve">(</w:t>
-      </w:r>
-      <w:r>
-        <w:rPr>
-          <w:bCs/>
-          <w:b/>
-        </w:rPr>
-        <w:t xml:space="preserve">england1994?</w:t>
-      </w:r>
-      <w:r>
-        <w:t xml:space="preserve">)</w:t>
+        <w:t xml:space="preserve">(England 1994)</w:t>
       </w:r>
       <w:r>
         <w:t xml:space="preserve">. Natural science has so far gotten away without this important practice because of the belief that our research is</w:t>
@@ -626,7 +534,7 @@
         <w:br w:type="page"/>
       </w:r>
     </w:p>
-    <w:bookmarkStart w:id="65" w:name="references"/>
+    <w:bookmarkStart w:id="77" w:name="references"/>
     <w:p>
       <w:pPr>
         <w:pStyle w:val="Heading3"/>
@@ -635,20 +543,68 @@
         <w:t xml:space="preserve">References</w:t>
       </w:r>
     </w:p>
-    <w:bookmarkStart w:id="64" w:name="refs"/>
-    <w:bookmarkStart w:id="21" w:name="ref-aronson2017"/>
+    <w:bookmarkStart w:id="76" w:name="refs"/>
+    <w:bookmarkStart w:id="21" w:name="ref-alcoff1988"/>
     <w:p>
       <w:pPr>
         <w:pStyle w:val="Bibliography"/>
       </w:pPr>
       <w:r>
-        <w:t xml:space="preserve">Aronson, Myla FJ, Christopher A Lepczyk, Karl L Evans, Mark A Goddard, Susannah B Lerman, J Scott MacIvor, Charles H Nilon, and Timothy Vargo. 2017.</w:t>
-      </w:r>
-      <w:r>
-        <w:t xml:space="preserve"> </w:t>
-      </w:r>
-      <w:r>
-        <w:t xml:space="preserve">“Biodiversity in the City: Key Challenges for Urban Green Space Management.”</w:t>
+        <w:t xml:space="preserve">Alcoff, Linda. 1988.</w:t>
+      </w:r>
+      <w:r>
+        <w:t xml:space="preserve"> </w:t>
+      </w:r>
+      <w:r>
+        <w:t xml:space="preserve">“Cultural</w:t>
+      </w:r>
+      <w:r>
+        <w:t xml:space="preserve"> </w:t>
+      </w:r>
+      <w:r>
+        <w:t xml:space="preserve">Feminism</w:t>
+      </w:r>
+      <w:r>
+        <w:t xml:space="preserve"> </w:t>
+      </w:r>
+      <w:r>
+        <w:t xml:space="preserve">Versus</w:t>
+      </w:r>
+      <w:r>
+        <w:t xml:space="preserve"> </w:t>
+      </w:r>
+      <w:r>
+        <w:t xml:space="preserve">Post</w:t>
+      </w:r>
+      <w:r>
+        <w:t xml:space="preserve">-</w:t>
+      </w:r>
+      <w:r>
+        <w:t xml:space="preserve">Structuralism</w:t>
+      </w:r>
+      <w:r>
+        <w:t xml:space="preserve">:</w:t>
+      </w:r>
+      <w:r>
+        <w:t xml:space="preserve"> </w:t>
+      </w:r>
+      <w:r>
+        <w:t xml:space="preserve">The Identity Crisis</w:t>
+      </w:r>
+      <w:r>
+        <w:t xml:space="preserve"> </w:t>
+      </w:r>
+      <w:r>
+        <w:t xml:space="preserve">in</w:t>
+      </w:r>
+      <w:r>
+        <w:t xml:space="preserve"> </w:t>
+      </w:r>
+      <w:r>
+        <w:t xml:space="preserve">Feminist Theory</w:t>
+      </w:r>
+      <w:r>
+        <w:t xml:space="preserve">.”</w:t>
       </w:r>
       <w:r>
         <w:t xml:space="preserve"> </w:t>
@@ -658,13 +614,13 @@
           <w:iCs/>
           <w:i/>
         </w:rPr>
-        <w:t xml:space="preserve">Frontiers in Ecology and the Environment</w:t>
-      </w:r>
-      <w:r>
-        <w:t xml:space="preserve"> </w:t>
-      </w:r>
-      <w:r>
-        <w:t xml:space="preserve">15 (4): 189–96.</w:t>
+        <w:t xml:space="preserve">Signs: Journal of Women in Culture and Society</w:t>
+      </w:r>
+      <w:r>
+        <w:t xml:space="preserve"> </w:t>
+      </w:r>
+      <w:r>
+        <w:t xml:space="preserve">13 (3): 405–36.</w:t>
       </w:r>
       <w:r>
         <w:t xml:space="preserve"> </w:t>
@@ -674,7 +630,7 @@
           <w:rPr>
             <w:rStyle w:val="Hyperlink"/>
           </w:rPr>
-          <w:t xml:space="preserve">https://doi.org/10.1002/fee.l480</w:t>
+          <w:t xml:space="preserve">https://doi.org/10.1086/494426</w:t>
         </w:r>
       </w:hyperlink>
       <w:r>
@@ -749,7 +705,83 @@
       </w:r>
     </w:p>
     <w:bookmarkEnd w:id="23"/>
-    <w:bookmarkStart w:id="25" w:name="ref-diaz2015"/>
+    <w:bookmarkStart w:id="25" w:name="ref-chen2020"/>
+    <w:p>
+      <w:pPr>
+        <w:pStyle w:val="Bibliography"/>
+      </w:pPr>
+      <w:r>
+        <w:t xml:space="preserve">Chen, Yujie, and Yuan Yuan. 2020.</w:t>
+      </w:r>
+      <w:r>
+        <w:t xml:space="preserve"> </w:t>
+      </w:r>
+      <w:r>
+        <w:t xml:space="preserve">“The Neighborhood Effect of Exposure to Blue Space on Elderly Individuals’ Mental Health:</w:t>
+      </w:r>
+      <w:r>
+        <w:t xml:space="preserve"> </w:t>
+      </w:r>
+      <w:r>
+        <w:t xml:space="preserve">A</w:t>
+      </w:r>
+      <w:r>
+        <w:t xml:space="preserve"> </w:t>
+      </w:r>
+      <w:r>
+        <w:t xml:space="preserve">Case Study in</w:t>
+      </w:r>
+      <w:r>
+        <w:t xml:space="preserve"> </w:t>
+      </w:r>
+      <w:r>
+        <w:t xml:space="preserve">Guangzhou</w:t>
+      </w:r>
+      <w:r>
+        <w:t xml:space="preserve">,</w:t>
+      </w:r>
+      <w:r>
+        <w:t xml:space="preserve"> </w:t>
+      </w:r>
+      <w:r>
+        <w:t xml:space="preserve">China</w:t>
+      </w:r>
+      <w:r>
+        <w:t xml:space="preserve">.”</w:t>
+      </w:r>
+      <w:r>
+        <w:t xml:space="preserve"> </w:t>
+      </w:r>
+      <w:r>
+        <w:rPr>
+          <w:iCs/>
+          <w:i/>
+        </w:rPr>
+        <w:t xml:space="preserve">Health &amp; Place</w:t>
+      </w:r>
+      <w:r>
+        <w:t xml:space="preserve"> </w:t>
+      </w:r>
+      <w:r>
+        <w:t xml:space="preserve">63 (May): 102348.</w:t>
+      </w:r>
+      <w:r>
+        <w:t xml:space="preserve"> </w:t>
+      </w:r>
+      <w:hyperlink r:id="rId24">
+        <w:r>
+          <w:rPr>
+            <w:rStyle w:val="Hyperlink"/>
+          </w:rPr>
+          <w:t xml:space="preserve">https://doi.org/10.1016/j.healthplace.2020.102348</w:t>
+        </w:r>
+      </w:hyperlink>
+      <w:r>
+        <w:t xml:space="preserve">.</w:t>
+      </w:r>
+    </w:p>
+    <w:bookmarkEnd w:id="25"/>
+    <w:bookmarkStart w:id="27" w:name="ref-diaz2015"/>
     <w:p>
       <w:pPr>
         <w:pStyle w:val="Bibliography"/>
@@ -797,7 +829,7 @@
       <w:r>
         <w:t xml:space="preserve"> </w:t>
       </w:r>
-      <w:hyperlink r:id="rId24">
+      <w:hyperlink r:id="rId26">
         <w:r>
           <w:rPr>
             <w:rStyle w:val="Hyperlink"/>
@@ -809,8 +841,63 @@
         <w:t xml:space="preserve">.</w:t>
       </w:r>
     </w:p>
-    <w:bookmarkEnd w:id="25"/>
-    <w:bookmarkStart w:id="27" w:name="ref-ernstson2013"/>
+    <w:bookmarkEnd w:id="27"/>
+    <w:bookmarkStart w:id="29" w:name="ref-england1994"/>
+    <w:p>
+      <w:pPr>
+        <w:pStyle w:val="Bibliography"/>
+      </w:pPr>
+      <w:r>
+        <w:t xml:space="preserve">England, Kim V. L. 1994.</w:t>
+      </w:r>
+      <w:r>
+        <w:t xml:space="preserve"> </w:t>
+      </w:r>
+      <w:r>
+        <w:t xml:space="preserve">“Getting Personal:</w:t>
+      </w:r>
+      <w:r>
+        <w:t xml:space="preserve"> </w:t>
+      </w:r>
+      <w:r>
+        <w:t xml:space="preserve">Reflexivity</w:t>
+      </w:r>
+      <w:r>
+        <w:t xml:space="preserve">, Positionality, and Feminist Research.”</w:t>
+      </w:r>
+      <w:r>
+        <w:t xml:space="preserve"> </w:t>
+      </w:r>
+      <w:r>
+        <w:rPr>
+          <w:iCs/>
+          <w:i/>
+        </w:rPr>
+        <w:t xml:space="preserve">Professional Geographer</w:t>
+      </w:r>
+      <w:r>
+        <w:t xml:space="preserve"> </w:t>
+      </w:r>
+      <w:r>
+        <w:t xml:space="preserve">46 (1): 80.</w:t>
+      </w:r>
+      <w:r>
+        <w:t xml:space="preserve"> </w:t>
+      </w:r>
+      <w:hyperlink r:id="rId28">
+        <w:r>
+          <w:rPr>
+            <w:rStyle w:val="Hyperlink"/>
+          </w:rPr>
+          <w:t xml:space="preserve">https://doi.org/10.1111/j.0033-0124.1994.00080.x</w:t>
+        </w:r>
+      </w:hyperlink>
+      <w:r>
+        <w:t xml:space="preserve">.</w:t>
+      </w:r>
+    </w:p>
+    <w:bookmarkEnd w:id="29"/>
+    <w:bookmarkStart w:id="31" w:name="ref-ernstson2013"/>
     <w:p>
       <w:pPr>
         <w:pStyle w:val="Bibliography"/>
@@ -855,7 +942,7 @@
       <w:r>
         <w:t xml:space="preserve"> </w:t>
       </w:r>
-      <w:hyperlink r:id="rId26">
+      <w:hyperlink r:id="rId30">
         <w:r>
           <w:rPr>
             <w:rStyle w:val="Hyperlink"/>
@@ -867,8 +954,84 @@
         <w:t xml:space="preserve">.</w:t>
       </w:r>
     </w:p>
-    <w:bookmarkEnd w:id="27"/>
-    <w:bookmarkStart w:id="29" w:name="ref-gaston2013"/>
+    <w:bookmarkEnd w:id="31"/>
+    <w:bookmarkStart w:id="33" w:name="ref-frumkin2017"/>
+    <w:p>
+      <w:pPr>
+        <w:pStyle w:val="Bibliography"/>
+      </w:pPr>
+      <w:r>
+        <w:t xml:space="preserve">Frumkin, Howard, Gregory N. Bratman, Sara Jo Breslow, Bobby Cochran, Peter H. Kahn Jr, Joshua J. Lawler, Phillip S. Levin, et al. 2017.</w:t>
+      </w:r>
+      <w:r>
+        <w:t xml:space="preserve"> </w:t>
+      </w:r>
+      <w:r>
+        <w:t xml:space="preserve">“Nature</w:t>
+      </w:r>
+      <w:r>
+        <w:t xml:space="preserve"> </w:t>
+      </w:r>
+      <w:r>
+        <w:t xml:space="preserve">Contact</w:t>
+      </w:r>
+      <w:r>
+        <w:t xml:space="preserve"> </w:t>
+      </w:r>
+      <w:r>
+        <w:t xml:space="preserve">and</w:t>
+      </w:r>
+      <w:r>
+        <w:t xml:space="preserve"> </w:t>
+      </w:r>
+      <w:r>
+        <w:t xml:space="preserve">Human Health</w:t>
+      </w:r>
+      <w:r>
+        <w:t xml:space="preserve">:</w:t>
+      </w:r>
+      <w:r>
+        <w:t xml:space="preserve"> </w:t>
+      </w:r>
+      <w:r>
+        <w:t xml:space="preserve">A Research Agenda</w:t>
+      </w:r>
+      <w:r>
+        <w:t xml:space="preserve">.”</w:t>
+      </w:r>
+      <w:r>
+        <w:t xml:space="preserve"> </w:t>
+      </w:r>
+      <w:r>
+        <w:rPr>
+          <w:iCs/>
+          <w:i/>
+        </w:rPr>
+        <w:t xml:space="preserve">Environmental Health Perspectives</w:t>
+      </w:r>
+      <w:r>
+        <w:t xml:space="preserve"> </w:t>
+      </w:r>
+      <w:r>
+        <w:t xml:space="preserve">125 (7): 075001.</w:t>
+      </w:r>
+      <w:r>
+        <w:t xml:space="preserve"> </w:t>
+      </w:r>
+      <w:hyperlink r:id="rId32">
+        <w:r>
+          <w:rPr>
+            <w:rStyle w:val="Hyperlink"/>
+          </w:rPr>
+          <w:t xml:space="preserve">https://doi.org/10.1289/EHP1663</w:t>
+        </w:r>
+      </w:hyperlink>
+      <w:r>
+        <w:t xml:space="preserve">.</w:t>
+      </w:r>
+    </w:p>
+    <w:bookmarkEnd w:id="33"/>
+    <w:bookmarkStart w:id="35" w:name="ref-gaston2013"/>
     <w:p>
       <w:pPr>
         <w:pStyle w:val="Bibliography"/>
@@ -901,7 +1064,7 @@
       <w:r>
         <w:t xml:space="preserve"> </w:t>
       </w:r>
-      <w:hyperlink r:id="rId28">
+      <w:hyperlink r:id="rId34">
         <w:r>
           <w:rPr>
             <w:rStyle w:val="Hyperlink"/>
@@ -913,8 +1076,8 @@
         <w:t xml:space="preserve">.</w:t>
       </w:r>
     </w:p>
-    <w:bookmarkEnd w:id="29"/>
-    <w:bookmarkStart w:id="31" w:name="ref-gerrish2018"/>
+    <w:bookmarkEnd w:id="35"/>
+    <w:bookmarkStart w:id="37" w:name="ref-gerrish2018"/>
     <w:p>
       <w:pPr>
         <w:pStyle w:val="Bibliography"/>
@@ -959,7 +1122,7 @@
       <w:r>
         <w:t xml:space="preserve"> </w:t>
       </w:r>
-      <w:hyperlink r:id="rId30">
+      <w:hyperlink r:id="rId36">
         <w:r>
           <w:rPr>
             <w:rStyle w:val="Hyperlink"/>
@@ -971,8 +1134,8 @@
         <w:t xml:space="preserve">.</w:t>
       </w:r>
     </w:p>
-    <w:bookmarkEnd w:id="31"/>
-    <w:bookmarkStart w:id="33" w:name="ref-haase2014"/>
+    <w:bookmarkEnd w:id="37"/>
+    <w:bookmarkStart w:id="39" w:name="ref-haase2014"/>
     <w:p>
       <w:pPr>
         <w:pStyle w:val="Bibliography"/>
@@ -1053,7 +1216,7 @@
       <w:r>
         <w:t xml:space="preserve"> </w:t>
       </w:r>
-      <w:hyperlink r:id="rId32">
+      <w:hyperlink r:id="rId38">
         <w:r>
           <w:rPr>
             <w:rStyle w:val="Hyperlink"/>
@@ -1065,8 +1228,8 @@
         <w:t xml:space="preserve">.</w:t>
       </w:r>
     </w:p>
-    <w:bookmarkEnd w:id="33"/>
-    <w:bookmarkStart w:id="34" w:name="ref-hoover2020"/>
+    <w:bookmarkEnd w:id="39"/>
+    <w:bookmarkStart w:id="40" w:name="ref-hoover2020"/>
     <w:p>
       <w:pPr>
         <w:pStyle w:val="Bibliography"/>
@@ -1115,8 +1278,8 @@
         <w:t xml:space="preserve">, 16.</w:t>
       </w:r>
     </w:p>
-    <w:bookmarkEnd w:id="34"/>
-    <w:bookmarkStart w:id="36" w:name="ref-knapp2020"/>
+    <w:bookmarkEnd w:id="40"/>
+    <w:bookmarkStart w:id="42" w:name="ref-knapp2020"/>
     <w:p>
       <w:pPr>
         <w:pStyle w:val="Bibliography"/>
@@ -1179,7 +1342,7 @@
       <w:r>
         <w:t xml:space="preserve"> </w:t>
       </w:r>
-      <w:hyperlink r:id="rId35">
+      <w:hyperlink r:id="rId41">
         <w:r>
           <w:rPr>
             <w:rStyle w:val="Hyperlink"/>
@@ -1191,8 +1354,8 @@
         <w:t xml:space="preserve">.</w:t>
       </w:r>
     </w:p>
-    <w:bookmarkEnd w:id="36"/>
-    <w:bookmarkStart w:id="38" w:name="ref-lin2019"/>
+    <w:bookmarkEnd w:id="42"/>
+    <w:bookmarkStart w:id="44" w:name="ref-lin2019"/>
     <w:p>
       <w:pPr>
         <w:pStyle w:val="Bibliography"/>
@@ -1237,7 +1400,7 @@
       <w:r>
         <w:t xml:space="preserve"> </w:t>
       </w:r>
-      <w:hyperlink r:id="rId37">
+      <w:hyperlink r:id="rId43">
         <w:r>
           <w:rPr>
             <w:rStyle w:val="Hyperlink"/>
@@ -1249,8 +1412,8 @@
         <w:t xml:space="preserve">.</w:t>
       </w:r>
     </w:p>
-    <w:bookmarkEnd w:id="38"/>
-    <w:bookmarkStart w:id="39" w:name="ref-millenniumecosystemassessment2005"/>
+    <w:bookmarkEnd w:id="44"/>
+    <w:bookmarkStart w:id="45" w:name="ref-millenniumecosystemassessment2005"/>
     <w:p>
       <w:pPr>
         <w:pStyle w:val="Bibliography"/>
@@ -1290,8 +1453,122 @@
         <w:t xml:space="preserve">.</w:t>
       </w:r>
     </w:p>
-    <w:bookmarkEnd w:id="39"/>
-    <w:bookmarkStart w:id="41" w:name="ref-ossola2019"/>
+    <w:bookmarkEnd w:id="45"/>
+    <w:bookmarkStart w:id="46" w:name="ref-2021"/>
+    <w:p>
+      <w:pPr>
+        <w:pStyle w:val="Bibliography"/>
+      </w:pPr>
+      <w:r>
+        <w:t xml:space="preserve">“</w:t>
+      </w:r>
+      <w:r>
+        <w:t xml:space="preserve">NativeLand</w:t>
+      </w:r>
+      <w:r>
+        <w:t xml:space="preserve">.ca.”</w:t>
+      </w:r>
+      <w:r>
+        <w:t xml:space="preserve"> </w:t>
+      </w:r>
+      <w:r>
+        <w:t xml:space="preserve">2021.</w:t>
+      </w:r>
+      <w:r>
+        <w:t xml:space="preserve"> </w:t>
+      </w:r>
+      <w:r>
+        <w:rPr>
+          <w:iCs/>
+          <w:i/>
+        </w:rPr>
+        <w:t xml:space="preserve">Native-Land.ca - Our Home on Native Land</w:t>
+      </w:r>
+      <w:r>
+        <w:t xml:space="preserve">. https://native-land.ca/.</w:t>
+      </w:r>
+    </w:p>
+    <w:bookmarkEnd w:id="46"/>
+    <w:bookmarkStart w:id="48" w:name="ref-ossola2021"/>
+    <w:p>
+      <w:pPr>
+        <w:pStyle w:val="Bibliography"/>
+      </w:pPr>
+      <w:r>
+        <w:t xml:space="preserve">Ossola, Alessandro, Mary L. Cadenasso, and Emily K. Meineke. 2021.</w:t>
+      </w:r>
+      <w:r>
+        <w:t xml:space="preserve"> </w:t>
+      </w:r>
+      <w:r>
+        <w:t xml:space="preserve">“Valuing the</w:t>
+      </w:r>
+      <w:r>
+        <w:t xml:space="preserve"> </w:t>
+      </w:r>
+      <w:r>
+        <w:t xml:space="preserve">Role</w:t>
+      </w:r>
+      <w:r>
+        <w:t xml:space="preserve"> </w:t>
+      </w:r>
+      <w:r>
+        <w:t xml:space="preserve">of</w:t>
+      </w:r>
+      <w:r>
+        <w:t xml:space="preserve"> </w:t>
+      </w:r>
+      <w:r>
+        <w:t xml:space="preserve">Time</w:t>
+      </w:r>
+      <w:r>
+        <w:t xml:space="preserve"> </w:t>
+      </w:r>
+      <w:r>
+        <w:t xml:space="preserve">in</w:t>
+      </w:r>
+      <w:r>
+        <w:t xml:space="preserve"> </w:t>
+      </w:r>
+      <w:r>
+        <w:t xml:space="preserve">Urban Ecology</w:t>
+      </w:r>
+      <w:r>
+        <w:t xml:space="preserve">.”</w:t>
+      </w:r>
+      <w:r>
+        <w:t xml:space="preserve"> </w:t>
+      </w:r>
+      <w:r>
+        <w:rPr>
+          <w:iCs/>
+          <w:i/>
+        </w:rPr>
+        <w:t xml:space="preserve">Frontiers in Ecology and Evolution</w:t>
+      </w:r>
+      <w:r>
+        <w:t xml:space="preserve"> </w:t>
+      </w:r>
+      <w:r>
+        <w:t xml:space="preserve">9 (March): 620620.</w:t>
+      </w:r>
+      <w:r>
+        <w:t xml:space="preserve"> </w:t>
+      </w:r>
+      <w:hyperlink r:id="rId47">
+        <w:r>
+          <w:rPr>
+            <w:rStyle w:val="Hyperlink"/>
+          </w:rPr>
+          <w:t xml:space="preserve">https://doi.org/10.3389/fevo.2021.620620</w:t>
+        </w:r>
+      </w:hyperlink>
+      <w:r>
+        <w:t xml:space="preserve">.</w:t>
+      </w:r>
+    </w:p>
+    <w:bookmarkEnd w:id="48"/>
+    <w:bookmarkStart w:id="50" w:name="ref-ossola2019"/>
     <w:p>
       <w:pPr>
         <w:pStyle w:val="Bibliography"/>
@@ -1336,7 +1613,7 @@
       <w:r>
         <w:t xml:space="preserve"> </w:t>
       </w:r>
-      <w:hyperlink r:id="rId40">
+      <w:hyperlink r:id="rId49">
         <w:r>
           <w:rPr>
             <w:rStyle w:val="Hyperlink"/>
@@ -1348,8 +1625,8 @@
         <w:t xml:space="preserve">.</w:t>
       </w:r>
     </w:p>
-    <w:bookmarkEnd w:id="41"/>
-    <w:bookmarkStart w:id="43" w:name="ref-pickett2017"/>
+    <w:bookmarkEnd w:id="50"/>
+    <w:bookmarkStart w:id="52" w:name="ref-pickett2017"/>
     <w:p>
       <w:pPr>
         <w:pStyle w:val="Bibliography"/>
@@ -1382,7 +1659,7 @@
       <w:r>
         <w:t xml:space="preserve"> </w:t>
       </w:r>
-      <w:hyperlink r:id="rId42">
+      <w:hyperlink r:id="rId51">
         <w:r>
           <w:rPr>
             <w:rStyle w:val="Hyperlink"/>
@@ -1394,8 +1671,54 @@
         <w:t xml:space="preserve">.</w:t>
       </w:r>
     </w:p>
-    <w:bookmarkEnd w:id="43"/>
-    <w:bookmarkStart w:id="45" w:name="ref-roman2020"/>
+    <w:bookmarkEnd w:id="52"/>
+    <w:bookmarkStart w:id="54" w:name="ref-renard2015"/>
+    <w:p>
+      <w:pPr>
+        <w:pStyle w:val="Bibliography"/>
+      </w:pPr>
+      <w:r>
+        <w:t xml:space="preserve">Renard, Delphine, Jeanine M. Rhemtulla, and Elena M. Bennett. 2015.</w:t>
+      </w:r>
+      <w:r>
+        <w:t xml:space="preserve"> </w:t>
+      </w:r>
+      <w:r>
+        <w:t xml:space="preserve">“Historical Dynamics in Ecosystem Service Bundles.”</w:t>
+      </w:r>
+      <w:r>
+        <w:t xml:space="preserve"> </w:t>
+      </w:r>
+      <w:r>
+        <w:rPr>
+          <w:iCs/>
+          <w:i/>
+        </w:rPr>
+        <w:t xml:space="preserve">Proceedings of the National Academy of Sciences</w:t>
+      </w:r>
+      <w:r>
+        <w:t xml:space="preserve"> </w:t>
+      </w:r>
+      <w:r>
+        <w:t xml:space="preserve">112 (43): 13411–16.</w:t>
+      </w:r>
+      <w:r>
+        <w:t xml:space="preserve"> </w:t>
+      </w:r>
+      <w:hyperlink r:id="rId53">
+        <w:r>
+          <w:rPr>
+            <w:rStyle w:val="Hyperlink"/>
+          </w:rPr>
+          <w:t xml:space="preserve">https://doi.org/10.1073/pnas.1502565112</w:t>
+        </w:r>
+      </w:hyperlink>
+      <w:r>
+        <w:t xml:space="preserve">.</w:t>
+      </w:r>
+    </w:p>
+    <w:bookmarkEnd w:id="54"/>
+    <w:bookmarkStart w:id="56" w:name="ref-roman2020"/>
     <w:p>
       <w:pPr>
         <w:pStyle w:val="Bibliography"/>
@@ -1443,7 +1766,7 @@
       <w:r>
         <w:t xml:space="preserve"> </w:t>
       </w:r>
-      <w:hyperlink r:id="rId44">
+      <w:hyperlink r:id="rId55">
         <w:r>
           <w:rPr>
             <w:rStyle w:val="Hyperlink"/>
@@ -1455,8 +1778,8 @@
         <w:t xml:space="preserve">.</w:t>
       </w:r>
     </w:p>
-    <w:bookmarkEnd w:id="45"/>
-    <w:bookmarkStart w:id="47" w:name="ref-roman2018"/>
+    <w:bookmarkEnd w:id="56"/>
+    <w:bookmarkStart w:id="58" w:name="ref-roman2018"/>
     <w:p>
       <w:pPr>
         <w:pStyle w:val="Bibliography"/>
@@ -1501,7 +1824,7 @@
       <w:r>
         <w:t xml:space="preserve"> </w:t>
       </w:r>
-      <w:hyperlink r:id="rId46">
+      <w:hyperlink r:id="rId57">
         <w:r>
           <w:rPr>
             <w:rStyle w:val="Hyperlink"/>
@@ -1513,8 +1836,8 @@
         <w:t xml:space="preserve">.</w:t>
       </w:r>
     </w:p>
-    <w:bookmarkEnd w:id="47"/>
-    <w:bookmarkStart w:id="49" w:name="ref-salmond2016"/>
+    <w:bookmarkEnd w:id="58"/>
+    <w:bookmarkStart w:id="60" w:name="ref-salmond2016"/>
     <w:p>
       <w:pPr>
         <w:pStyle w:val="Bibliography"/>
@@ -1547,7 +1870,7 @@
       <w:r>
         <w:t xml:space="preserve"> </w:t>
       </w:r>
-      <w:hyperlink r:id="rId48">
+      <w:hyperlink r:id="rId59">
         <w:r>
           <w:rPr>
             <w:rStyle w:val="Hyperlink"/>
@@ -1559,8 +1882,8 @@
         <w:t xml:space="preserve">.</w:t>
       </w:r>
     </w:p>
-    <w:bookmarkEnd w:id="49"/>
-    <w:bookmarkStart w:id="51" w:name="ref-schell2020"/>
+    <w:bookmarkEnd w:id="60"/>
+    <w:bookmarkStart w:id="62" w:name="ref-schell2020"/>
     <w:p>
       <w:pPr>
         <w:pStyle w:val="Bibliography"/>
@@ -1593,7 +1916,7 @@
       <w:r>
         <w:t xml:space="preserve"> </w:t>
       </w:r>
-      <w:hyperlink r:id="rId50">
+      <w:hyperlink r:id="rId61">
         <w:r>
           <w:rPr>
             <w:rStyle w:val="Hyperlink"/>
@@ -1605,8 +1928,8 @@
         <w:t xml:space="preserve">.</w:t>
       </w:r>
     </w:p>
-    <w:bookmarkEnd w:id="51"/>
-    <w:bookmarkStart w:id="53" w:name="ref-sutherland2018"/>
+    <w:bookmarkEnd w:id="62"/>
+    <w:bookmarkStart w:id="64" w:name="ref-sutherland2018"/>
     <w:p>
       <w:pPr>
         <w:pStyle w:val="Bibliography"/>
@@ -1651,7 +1974,7 @@
       <w:r>
         <w:t xml:space="preserve"> </w:t>
       </w:r>
-      <w:hyperlink r:id="rId52">
+      <w:hyperlink r:id="rId63">
         <w:r>
           <w:rPr>
             <w:rStyle w:val="Hyperlink"/>
@@ -1663,8 +1986,8 @@
         <w:t xml:space="preserve">.</w:t>
       </w:r>
     </w:p>
-    <w:bookmarkEnd w:id="53"/>
-    <w:bookmarkStart w:id="55" w:name="ref-tappeiner2020"/>
+    <w:bookmarkEnd w:id="64"/>
+    <w:bookmarkStart w:id="66" w:name="ref-tappeiner2020"/>
     <w:p>
       <w:pPr>
         <w:pStyle w:val="Bibliography"/>
@@ -1694,7 +2017,7 @@
       <w:r>
         <w:t xml:space="preserve"> </w:t>
       </w:r>
-      <w:hyperlink r:id="rId54">
+      <w:hyperlink r:id="rId65">
         <w:r>
           <w:rPr>
             <w:rStyle w:val="Hyperlink"/>
@@ -1706,8 +2029,31 @@
         <w:t xml:space="preserve">.</w:t>
       </w:r>
     </w:p>
-    <w:bookmarkEnd w:id="55"/>
-    <w:bookmarkStart w:id="57" w:name="ref-villamagna2013"/>
+    <w:bookmarkEnd w:id="66"/>
+    <w:bookmarkStart w:id="67" w:name="ref-unitednations2019"/>
+    <w:p>
+      <w:pPr>
+        <w:pStyle w:val="Bibliography"/>
+      </w:pPr>
+      <w:r>
+        <w:t xml:space="preserve">United Nations, Department of Economic and Social Affairs, and Population Division. 2019.</w:t>
+      </w:r>
+      <w:r>
+        <w:t xml:space="preserve"> </w:t>
+      </w:r>
+      <w:r>
+        <w:rPr>
+          <w:iCs/>
+          <w:i/>
+        </w:rPr>
+        <w:t xml:space="preserve">World Urbanization Prospects: The 2018 Revision</w:t>
+      </w:r>
+      <w:r>
+        <w:t xml:space="preserve">.</w:t>
+      </w:r>
+    </w:p>
+    <w:bookmarkEnd w:id="67"/>
+    <w:bookmarkStart w:id="69" w:name="ref-villamagna2013"/>
     <w:p>
       <w:pPr>
         <w:pStyle w:val="Bibliography"/>
@@ -1752,7 +2098,7 @@
       <w:r>
         <w:t xml:space="preserve"> </w:t>
       </w:r>
-      <w:hyperlink r:id="rId56">
+      <w:hyperlink r:id="rId68">
         <w:r>
           <w:rPr>
             <w:rStyle w:val="Hyperlink"/>
@@ -1764,8 +2110,8 @@
         <w:t xml:space="preserve">.</w:t>
       </w:r>
     </w:p>
-    <w:bookmarkEnd w:id="57"/>
-    <w:bookmarkStart w:id="59" w:name="ref-wu2014"/>
+    <w:bookmarkEnd w:id="69"/>
+    <w:bookmarkStart w:id="71" w:name="ref-wu2014"/>
     <w:p>
       <w:pPr>
         <w:pStyle w:val="Bibliography"/>
@@ -1810,7 +2156,7 @@
       <w:r>
         <w:t xml:space="preserve"> </w:t>
       </w:r>
-      <w:hyperlink r:id="rId58">
+      <w:hyperlink r:id="rId70">
         <w:r>
           <w:rPr>
             <w:rStyle w:val="Hyperlink"/>
@@ -1822,8 +2168,8 @@
         <w:t xml:space="preserve">.</w:t>
       </w:r>
     </w:p>
-    <w:bookmarkEnd w:id="59"/>
-    <w:bookmarkStart w:id="61" w:name="ref-ziter2017"/>
+    <w:bookmarkEnd w:id="71"/>
+    <w:bookmarkStart w:id="73" w:name="ref-ziter2017"/>
     <w:p>
       <w:pPr>
         <w:pStyle w:val="Bibliography"/>
@@ -1868,7 +2214,7 @@
       <w:r>
         <w:t xml:space="preserve"> </w:t>
       </w:r>
-      <w:hyperlink r:id="rId60">
+      <w:hyperlink r:id="rId72">
         <w:r>
           <w:rPr>
             <w:rStyle w:val="Hyperlink"/>
@@ -1880,8 +2226,8 @@
         <w:t xml:space="preserve">.</w:t>
       </w:r>
     </w:p>
-    <w:bookmarkEnd w:id="61"/>
-    <w:bookmarkStart w:id="63" w:name="ref-ziter2018"/>
+    <w:bookmarkEnd w:id="73"/>
+    <w:bookmarkStart w:id="75" w:name="ref-ziter2018"/>
     <w:p>
       <w:pPr>
         <w:pStyle w:val="Bibliography"/>
@@ -1914,7 +2260,7 @@
       <w:r>
         <w:t xml:space="preserve"> </w:t>
       </w:r>
-      <w:hyperlink r:id="rId62">
+      <w:hyperlink r:id="rId74">
         <w:r>
           <w:rPr>
             <w:rStyle w:val="Hyperlink"/>
@@ -1926,10 +2272,10 @@
         <w:t xml:space="preserve">.</w:t>
       </w:r>
     </w:p>
-    <w:bookmarkEnd w:id="63"/>
-    <w:bookmarkEnd w:id="64"/>
-    <w:bookmarkEnd w:id="65"/>
-    <w:bookmarkEnd w:id="66"/>
+    <w:bookmarkEnd w:id="75"/>
+    <w:bookmarkEnd w:id="76"/>
+    <w:bookmarkEnd w:id="77"/>
+    <w:bookmarkEnd w:id="78"/>
     <w:sectPr>
       <w:footerReference w:type="default" r:id="rId9"/>
       <w:type w:val="nextPage"/>

</xml_diff>